<commit_message>
updates section about installing SDK
</commit_message>
<xml_diff>
--- a/docs/Tizen Debugging and Testing Tools.docx
+++ b/docs/Tizen Debugging and Testing Tools.docx
@@ -14,8 +14,88 @@
       <w:pPr>
         <w:pStyle w:val="Heading2"/>
       </w:pPr>
+      <w:r>
+        <w:t>Important concepts</w:t>
+      </w:r>
+    </w:p>
+    <w:p>
+      <w:r>
+        <w:t xml:space="preserve">All Tizen application developed with Titanium really are Web </w:t>
+      </w:r>
       <w:proofErr w:type="gramStart"/>
       <w:r>
+        <w:t>Applications(</w:t>
+      </w:r>
+      <w:proofErr w:type="gramEnd"/>
+      <w:r>
+        <w:t>widgets)</w:t>
+      </w:r>
+    </w:p>
+    <w:p>
+      <w:r>
+        <w:t>Developer may run widget in one of the following environments:</w:t>
+      </w:r>
+    </w:p>
+    <w:p>
+      <w:pPr>
+        <w:pStyle w:val="ListParagraph"/>
+        <w:numPr>
+          <w:ilvl w:val="0"/>
+          <w:numId w:val="1"/>
+        </w:numPr>
+      </w:pPr>
+      <w:r>
+        <w:rPr>
+          <w:b/>
+        </w:rPr>
+        <w:t>Simulator</w:t>
+      </w:r>
+      <w:r>
+        <w:t xml:space="preserve"> - The Tizen Web simulator allows you to run widgets that use the Tizen Web APIs.</w:t>
+      </w:r>
+    </w:p>
+    <w:p>
+      <w:pPr>
+        <w:pStyle w:val="ListParagraph"/>
+        <w:numPr>
+          <w:ilvl w:val="0"/>
+          <w:numId w:val="1"/>
+        </w:numPr>
+      </w:pPr>
+      <w:r>
+        <w:rPr>
+          <w:b/>
+        </w:rPr>
+        <w:t>Emulator</w:t>
+      </w:r>
+      <w:r>
+        <w:t xml:space="preserve"> - The device Emulator, provided with the Tizen SDK, imitates the target environment running Tizen Web applications. Using this replicated environment, you can test your widget before deploying it to the real target device.</w:t>
+      </w:r>
+    </w:p>
+    <w:p>
+      <w:pPr>
+        <w:pStyle w:val="ListParagraph"/>
+        <w:numPr>
+          <w:ilvl w:val="0"/>
+          <w:numId w:val="1"/>
+        </w:numPr>
+      </w:pPr>
+      <w:r>
+        <w:rPr>
+          <w:b/>
+        </w:rPr>
+        <w:t>Target Device</w:t>
+      </w:r>
+      <w:r>
+        <w:t xml:space="preserve"> - Running your widget on a target device allows you to debug and test your widget in a real-time environment.</w:t>
+      </w:r>
+    </w:p>
+    <w:p>
+      <w:pPr>
+        <w:pStyle w:val="Heading2"/>
+      </w:pPr>
+      <w:proofErr w:type="gramStart"/>
+      <w:r>
         <w:t>Required  Software</w:t>
       </w:r>
       <w:proofErr w:type="gramEnd"/>
@@ -57,433 +137,168 @@
       </w:r>
       <w:proofErr w:type="spellEnd"/>
       <w:r>
-        <w:t xml:space="preserve"> Guide </w:t>
+        <w:t xml:space="preserve"> Guide document </w:t>
       </w:r>
       <w:proofErr w:type="gramStart"/>
       <w:r>
-        <w:t>document  section</w:t>
+        <w:t xml:space="preserve">in </w:t>
+      </w:r>
+      <w:r>
+        <w:t xml:space="preserve"> </w:t>
       </w:r>
       <w:proofErr w:type="gramEnd"/>
       <w:r>
+        <w:fldChar w:fldCharType="begin"/>
+      </w:r>
+      <w:r>
+        <w:instrText xml:space="preserve"> HYPERLINK "http://developer.tizen.org/help/topic/org.tizen.web.appprogramming/running_debugging.htm" </w:instrText>
+      </w:r>
+      <w:r>
+        <w:fldChar w:fldCharType="separate"/>
+      </w:r>
+      <w:r>
+        <w:rPr>
+          <w:rStyle w:val="Hyperlink"/>
+        </w:rPr>
+        <w:t>Running and Debugging Applications</w:t>
+      </w:r>
+      <w:r>
+        <w:rPr>
+          <w:rStyle w:val="Hyperlink"/>
+        </w:rPr>
+        <w:fldChar w:fldCharType="end"/>
+      </w:r>
+      <w:r>
         <w:t xml:space="preserve"> </w:t>
+      </w:r>
+      <w:r>
+        <w:t>S</w:t>
+      </w:r>
+      <w:r>
+        <w:t>ection</w:t>
+      </w:r>
+      <w:r>
+        <w:t>.</w:t>
+      </w:r>
+    </w:p>
+    <w:p>
+      <w:pPr>
+        <w:pStyle w:val="Heading2"/>
+      </w:pPr>
+      <w:r>
+        <w:t>Installing Tizen development Environment</w:t>
+      </w:r>
+    </w:p>
+    <w:p>
+      <w:pPr>
+        <w:pStyle w:val="Heading4"/>
+      </w:pPr>
+      <w:r>
+        <w:t>Download Tizen SDK 2.0</w:t>
+      </w:r>
+    </w:p>
+    <w:p>
+      <w:r>
+        <w:t xml:space="preserve">Download Install Manager and Image at: </w:t>
       </w:r>
       <w:hyperlink r:id="rId7" w:history="1">
         <w:r>
           <w:rPr>
             <w:rStyle w:val="Hyperlink"/>
           </w:rPr>
-          <w:t>Running and Debugging Applications</w:t>
+          <w:t>https://developer.tizen.org/sdk</w:t>
         </w:r>
       </w:hyperlink>
-      <w:r>
-        <w:t>.</w:t>
-      </w:r>
-    </w:p>
-    <w:p>
-      <w:pPr>
-        <w:pStyle w:val="Heading2"/>
-      </w:pPr>
-      <w:r>
-        <w:t>Important concepts</w:t>
-      </w:r>
-    </w:p>
-    <w:p>
-      <w:r>
-        <w:t xml:space="preserve">All Tizen application developed with Titanium really are Web </w:t>
-      </w:r>
-      <w:proofErr w:type="gramStart"/>
-      <w:r>
-        <w:t>Applications(</w:t>
-      </w:r>
-      <w:proofErr w:type="gramEnd"/>
-      <w:r>
-        <w:t>widgets)</w:t>
-      </w:r>
-    </w:p>
-    <w:p>
-      <w:r>
-        <w:t>Developer may run widget in one of the following environments:</w:t>
-      </w:r>
-    </w:p>
-    <w:p>
-      <w:pPr>
-        <w:pStyle w:val="ListParagraph"/>
-        <w:numPr>
-          <w:ilvl w:val="0"/>
-          <w:numId w:val="1"/>
-        </w:numPr>
-      </w:pPr>
-      <w:r>
-        <w:rPr>
-          <w:b/>
-        </w:rPr>
-        <w:t>Simulator</w:t>
-      </w:r>
-      <w:r>
-        <w:t xml:space="preserve"> - The Tizen Web simulator allows you to run widgets that use the Tizen Web APIs.</w:t>
-      </w:r>
-    </w:p>
-    <w:p>
-      <w:pPr>
-        <w:pStyle w:val="ListParagraph"/>
-        <w:numPr>
-          <w:ilvl w:val="0"/>
-          <w:numId w:val="1"/>
-        </w:numPr>
-      </w:pPr>
-      <w:r>
-        <w:rPr>
-          <w:b/>
-        </w:rPr>
-        <w:t>Emulator</w:t>
-      </w:r>
-      <w:r>
-        <w:t xml:space="preserve"> - The device Emulator, provided with the Tizen SDK, imitates the target environment running Tizen Web applications. Using this replicated environment, you can test your widget before deploying it to the real target device.</w:t>
-      </w:r>
-    </w:p>
-    <w:p>
-      <w:pPr>
-        <w:pStyle w:val="ListParagraph"/>
-        <w:numPr>
-          <w:ilvl w:val="0"/>
-          <w:numId w:val="1"/>
-        </w:numPr>
-      </w:pPr>
-      <w:r>
-        <w:rPr>
-          <w:b/>
-        </w:rPr>
-        <w:t>Target Device</w:t>
-      </w:r>
-      <w:r>
-        <w:t xml:space="preserve"> - Running your widget on a target device allows you to debug and test your widget in a real-time environment.</w:t>
-      </w:r>
-    </w:p>
-    <w:p>
-      <w:pPr>
-        <w:pStyle w:val="Heading2"/>
-      </w:pPr>
-      <w:r>
-        <w:t>Tizen CLI Tools from SDK</w:t>
-      </w:r>
-    </w:p>
-    <w:p>
-      <w:pPr>
-        <w:pStyle w:val="Heading3"/>
-      </w:pPr>
-      <w:r>
-        <w:t>Check is emulator available</w:t>
-      </w:r>
-      <w:bookmarkStart w:id="0" w:name="_GoBack"/>
-      <w:bookmarkEnd w:id="0"/>
-    </w:p>
-    <w:p>
-      <w:r>
-        <w:t xml:space="preserve">It is </w:t>
-      </w:r>
-      <w:r>
-        <w:rPr>
-          <w:color w:val="FF0000"/>
-        </w:rPr>
-        <w:t>i</w:t>
-      </w:r>
-      <w:r>
-        <w:rPr>
-          <w:color w:val="FF0000"/>
-        </w:rPr>
-        <w:t xml:space="preserve">mportant </w:t>
-      </w:r>
-      <w:r>
-        <w:t xml:space="preserve">to check is there are connection between developer tools and emulator. </w:t>
-      </w:r>
-    </w:p>
-    <w:p>
-      <w:r>
-        <w:t>In console run C</w:t>
-      </w:r>
-      <w:r>
-        <w:t>:\tizen-sdk\tools\ide\bin\web-list.bat</w:t>
-      </w:r>
-    </w:p>
-    <w:p>
-      <w:r>
-        <w:t>It should shout that one emulator instance available.</w:t>
-      </w:r>
-    </w:p>
-    <w:p>
-      <w:r>
-        <w:t xml:space="preserve">Frequently it just freezes. In this case you have to restart thing called “Samsung Debug Bridge”. It is just a bit modified Android tool originally called </w:t>
-      </w:r>
-      <w:proofErr w:type="spellStart"/>
-      <w:r>
-        <w:t>adb</w:t>
-      </w:r>
-      <w:proofErr w:type="spellEnd"/>
-      <w:r>
-        <w:t xml:space="preserve">. To restart execute </w:t>
-      </w:r>
-      <w:proofErr w:type="spellStart"/>
-      <w:r>
-        <w:t>sdb</w:t>
-      </w:r>
-      <w:proofErr w:type="spellEnd"/>
-      <w:r>
-        <w:t xml:space="preserve"> located in </w:t>
-      </w:r>
-      <w:r>
-        <w:rPr>
-          <w:b/>
-          <w:i/>
-        </w:rPr>
-        <w:t>C</w:t>
-      </w:r>
-      <w:r>
-        <w:rPr>
-          <w:b/>
-          <w:i/>
-        </w:rPr>
-        <w:t>:\tizen-sdk\tools\</w:t>
-      </w:r>
-      <w:r>
-        <w:rPr>
-          <w:b/>
-          <w:i/>
-        </w:rPr>
-        <w:t>:</w:t>
-      </w:r>
-    </w:p>
-    <w:p>
-      <w:pPr>
-        <w:rPr>
-          <w:b/>
-          <w:i/>
-        </w:rPr>
-      </w:pPr>
-      <w:proofErr w:type="spellStart"/>
-      <w:proofErr w:type="gramStart"/>
-      <w:r>
-        <w:rPr>
-          <w:b/>
-          <w:i/>
-        </w:rPr>
-        <w:t>sdb</w:t>
-      </w:r>
-      <w:proofErr w:type="spellEnd"/>
-      <w:proofErr w:type="gramEnd"/>
-      <w:r>
-        <w:rPr>
-          <w:b/>
-          <w:i/>
-        </w:rPr>
-        <w:t xml:space="preserve"> kill-server</w:t>
-      </w:r>
-    </w:p>
-    <w:p>
-      <w:pPr>
-        <w:rPr>
-          <w:b/>
-          <w:i/>
-        </w:rPr>
-      </w:pPr>
-      <w:proofErr w:type="spellStart"/>
-      <w:proofErr w:type="gramStart"/>
-      <w:r>
-        <w:rPr>
-          <w:b/>
-          <w:i/>
-        </w:rPr>
-        <w:t>sdb</w:t>
-      </w:r>
-      <w:proofErr w:type="spellEnd"/>
-      <w:proofErr w:type="gramEnd"/>
-      <w:r>
-        <w:rPr>
-          <w:b/>
-          <w:i/>
-        </w:rPr>
-        <w:t xml:space="preserve"> start-server</w:t>
-      </w:r>
-    </w:p>
-    <w:p>
-      <w:proofErr w:type="spellStart"/>
-      <w:proofErr w:type="gramStart"/>
-      <w:r>
-        <w:rPr>
-          <w:b/>
-          <w:i/>
-        </w:rPr>
-        <w:t>sdb</w:t>
-      </w:r>
-      <w:proofErr w:type="spellEnd"/>
-      <w:proofErr w:type="gramEnd"/>
-      <w:r>
-        <w:rPr>
-          <w:b/>
-          <w:i/>
-        </w:rPr>
-        <w:t xml:space="preserve"> devices</w:t>
-      </w:r>
-    </w:p>
-    <w:p>
-      <w:r>
-        <w:t>First two commands restarts service. Last one shows list of available devices/emulators after successful restart.</w:t>
-      </w:r>
-    </w:p>
-    <w:p/>
-    <w:p>
-      <w:pPr>
-        <w:pStyle w:val="Heading2"/>
-      </w:pPr>
-      <w:r>
-        <w:lastRenderedPageBreak/>
-        <w:t>Emulator</w:t>
-      </w:r>
-    </w:p>
-    <w:p>
-      <w:pPr>
-        <w:pStyle w:val="Heading3"/>
-      </w:pPr>
-      <w:bookmarkStart w:id="1" w:name="_Ref340492020"/>
-      <w:r>
-        <w:t>Install Intel HAXM for Tizen</w:t>
-      </w:r>
-      <w:bookmarkEnd w:id="1"/>
-    </w:p>
-    <w:p>
-      <w:r>
-        <w:t xml:space="preserve">Without HW Acceleration Tizen emulator performance on Windows are far away from excellence even with </w:t>
-      </w:r>
-      <w:r>
-        <w:t xml:space="preserve">latest </w:t>
-      </w:r>
-      <w:r>
-        <w:t xml:space="preserve">Core i7 processor. It is mandatory configure hardware acceleration.  Go to page </w:t>
-      </w:r>
+    </w:p>
+    <w:p>
+      <w:r>
+        <w:t>For Windows 32bit</w:t>
+      </w:r>
+    </w:p>
+    <w:p>
+      <w:pPr>
+        <w:ind w:left="720"/>
+      </w:pPr>
       <w:hyperlink r:id="rId8" w:history="1">
         <w:r>
           <w:rPr>
             <w:rStyle w:val="Hyperlink"/>
           </w:rPr>
-          <w:t>https://developer.tizen.org/downloads/sdk/installing-sdk/hardware-accelerated-execution-manager</w:t>
+          <w:t>http://download.tizen.org/sdk/InstallManager/tizen-sdk-2.0-windows32.exe</w:t>
         </w:r>
       </w:hyperlink>
     </w:p>
     <w:p>
-      <w:r>
-        <w:t xml:space="preserve">And download and install </w:t>
-      </w:r>
+      <w:pPr>
+        <w:ind w:left="720"/>
+      </w:pPr>
       <w:hyperlink r:id="rId9" w:history="1">
         <w:r>
-          <w:t>IntelHaxmTizen.exe</w:t>
+          <w:rPr>
+            <w:rStyle w:val="Hyperlink"/>
+          </w:rPr>
+          <w:t>http://download.tizen.org/sdk/sdk-images/tizen-sdk-image-2.0.0a-windows32.zip</w:t>
         </w:r>
       </w:hyperlink>
     </w:p>
     <w:p>
       <w:r>
-        <w:t>HAXM for Tizen conflicts with HAXM for Android. Uninstall Android version first</w:t>
-      </w:r>
-      <w:r>
-        <w:t xml:space="preserve"> and </w:t>
-      </w:r>
-      <w:proofErr w:type="spellStart"/>
-      <w:r>
-        <w:t>rrebnoot</w:t>
-      </w:r>
-      <w:proofErr w:type="spellEnd"/>
-      <w:r>
-        <w:t>.</w:t>
-      </w:r>
-    </w:p>
-    <w:p/>
-    <w:p>
-      <w:pPr>
-        <w:pStyle w:val="Heading2"/>
-      </w:pPr>
-      <w:r>
-        <w:t>Target Device</w:t>
-      </w:r>
-    </w:p>
-    <w:p>
-      <w:r>
-        <w:t xml:space="preserve">Work with </w:t>
-      </w:r>
-      <w:r>
-        <w:t xml:space="preserve">target device is fully similar to work with emulator. If there are no working emulator and </w:t>
-      </w:r>
-      <w:proofErr w:type="spellStart"/>
-      <w:r>
-        <w:t>deveic</w:t>
-      </w:r>
-      <w:proofErr w:type="spellEnd"/>
-    </w:p>
-    <w:p>
-      <w:r>
-        <w:t xml:space="preserve">Device drivers required for work with concrete device are required. E.g. for Samsung devices developer have to install Samsung USB driver available here </w:t>
-      </w:r>
+        <w:t>For Windows 64bit</w:t>
+      </w:r>
+    </w:p>
+    <w:p>
+      <w:pPr>
+        <w:ind w:firstLine="720"/>
+      </w:pPr>
       <w:hyperlink r:id="rId10" w:history="1">
         <w:r>
           <w:rPr>
             <w:rStyle w:val="Hyperlink"/>
-            <w:rFonts w:ascii="Arial" w:hAnsi="Arial" w:cs="Arial"/>
-            <w:color w:val="0076C0"/>
-            <w:sz w:val="20"/>
-            <w:szCs w:val="20"/>
-            <w:shd w:val="clear" w:color="auto" w:fill="FFFFFF"/>
           </w:rPr>
-          <w:t>http://down2.local.sec.samsung.com/uploadimg2/comLocal/service/support/consumer/download/SAMSUNG_USB_Driver_for_Mobile_Phones.zip</w:t>
+          <w:t>http://download.tizen.org/sdk/InstallManager/tizen-sdk-2.0-windows64.exe</w:t>
         </w:r>
       </w:hyperlink>
     </w:p>
-    <w:p/>
-    <w:p>
-      <w:pPr>
-        <w:rPr>
-          <w:rFonts w:asciiTheme="majorHAnsi" w:eastAsiaTheme="majorEastAsia" w:hAnsiTheme="majorHAnsi" w:cstheme="majorBidi"/>
-          <w:b/>
-          <w:bCs/>
-          <w:color w:val="4F81BD" w:themeColor="accent1"/>
-          <w:sz w:val="26"/>
-          <w:szCs w:val="26"/>
-        </w:rPr>
-      </w:pPr>
-      <w:r>
-        <w:rPr>
-          <w:rFonts w:asciiTheme="majorHAnsi" w:eastAsiaTheme="majorEastAsia" w:hAnsiTheme="majorHAnsi" w:cstheme="majorBidi"/>
-          <w:b/>
-          <w:bCs/>
-          <w:color w:val="4F81BD" w:themeColor="accent1"/>
-          <w:sz w:val="26"/>
-          <w:szCs w:val="26"/>
-        </w:rPr>
-        <w:t>Launch your application in the Simulator</w:t>
-      </w:r>
-    </w:p>
-    <w:p>
-      <w:r>
-        <w:t xml:space="preserve">Open Tizen Web Simulator via application menu (in Windows). </w:t>
-      </w:r>
-    </w:p>
-    <w:p>
+    <w:p>
+      <w:pPr>
+        <w:ind w:firstLine="720"/>
+      </w:pPr>
       <w:hyperlink r:id="rId11" w:history="1">
         <w:r>
           <w:rPr>
             <w:rStyle w:val="Hyperlink"/>
           </w:rPr>
-          <w:t>file:///C:/projects/appceleraror/gtt/repo_titanium_tizen/titanium_mobile_tizen/tests/samples/KitchenSink/build/tizen/index.html</w:t>
+          <w:t>http://download.tizen.org/sdk/sdk-images/tizen-sdk-image-2.0.0a-windows64.zip</w:t>
         </w:r>
       </w:hyperlink>
     </w:p>
     <w:p>
       <w:pPr>
-        <w:rPr>
-          <w:noProof/>
-        </w:rPr>
-      </w:pPr>
-      <w:r>
-        <w:rPr>
-          <w:noProof/>
-        </w:rPr>
-        <w:t>KitchenSink application in the simulator</w:t>
+        <w:pStyle w:val="Heading4"/>
+      </w:pPr>
+      <w:r>
+        <w:t>Install Tizen SDK</w:t>
+      </w:r>
+    </w:p>
+    <w:p>
+      <w:r>
+        <w:t xml:space="preserve">Run </w:t>
+      </w:r>
+      <w:r>
+        <w:t>tizen-sdk-2.0-windows64.exe</w:t>
+      </w:r>
+      <w:r>
+        <w:t xml:space="preserve"> and click button </w:t>
+      </w:r>
+      <w:r>
+        <w:rPr>
+          <w:b/>
+          <w:i/>
+        </w:rPr>
+        <w:t>Advanced</w:t>
+      </w:r>
+      <w:r>
+        <w:t xml:space="preserve"> </w:t>
       </w:r>
     </w:p>
     <w:p>
@@ -493,10 +308,10 @@
         </w:rPr>
         <w:lastRenderedPageBreak/>
         <w:drawing>
-          <wp:inline distT="0" distB="0" distL="0" distR="0" wp14:anchorId="28D3F994" wp14:editId="5F06F661">
-            <wp:extent cx="6152515" cy="6578600"/>
-            <wp:effectExtent l="0" t="0" r="635" b="0"/>
-            <wp:docPr id="1" name="Picture 1"/>
+          <wp:inline distT="0" distB="0" distL="0" distR="0" wp14:anchorId="02A68327" wp14:editId="49021DC6">
+            <wp:extent cx="3067610" cy="2346385"/>
+            <wp:effectExtent l="0" t="0" r="0" b="0"/>
+            <wp:docPr id="2" name="Picture 2"/>
             <wp:cNvGraphicFramePr>
               <a:graphicFrameLocks xmlns:a="http://schemas.openxmlformats.org/drawingml/2006/main" noChangeAspect="1"/>
             </wp:cNvGraphicFramePr>
@@ -516,6 +331,464 @@
                   <pic:spPr>
                     <a:xfrm>
                       <a:off x="0" y="0"/>
+                      <a:ext cx="3069607" cy="2347913"/>
+                    </a:xfrm>
+                    <a:prstGeom prst="rect">
+                      <a:avLst/>
+                    </a:prstGeom>
+                  </pic:spPr>
+                </pic:pic>
+              </a:graphicData>
+            </a:graphic>
+          </wp:inline>
+        </w:drawing>
+      </w:r>
+    </w:p>
+    <w:p>
+      <w:r>
+        <w:t>In the next window select radio button “SDK Image”</w:t>
+      </w:r>
+    </w:p>
+    <w:p>
+      <w:r>
+        <w:rPr>
+          <w:noProof/>
+        </w:rPr>
+        <w:drawing>
+          <wp:inline distT="0" distB="0" distL="0" distR="0" wp14:anchorId="713D0E05" wp14:editId="4E4FC589">
+            <wp:extent cx="3670671" cy="3079631"/>
+            <wp:effectExtent l="0" t="0" r="6350" b="6985"/>
+            <wp:docPr id="3" name="Picture 3"/>
+            <wp:cNvGraphicFramePr>
+              <a:graphicFrameLocks xmlns:a="http://schemas.openxmlformats.org/drawingml/2006/main" noChangeAspect="1"/>
+            </wp:cNvGraphicFramePr>
+            <a:graphic xmlns:a="http://schemas.openxmlformats.org/drawingml/2006/main">
+              <a:graphicData uri="http://schemas.openxmlformats.org/drawingml/2006/picture">
+                <pic:pic xmlns:pic="http://schemas.openxmlformats.org/drawingml/2006/picture">
+                  <pic:nvPicPr>
+                    <pic:cNvPr id="0" name=""/>
+                    <pic:cNvPicPr/>
+                  </pic:nvPicPr>
+                  <pic:blipFill>
+                    <a:blip r:embed="rId13"/>
+                    <a:stretch>
+                      <a:fillRect/>
+                    </a:stretch>
+                  </pic:blipFill>
+                  <pic:spPr>
+                    <a:xfrm>
+                      <a:off x="0" y="0"/>
+                      <a:ext cx="3673255" cy="3081799"/>
+                    </a:xfrm>
+                    <a:prstGeom prst="rect">
+                      <a:avLst/>
+                    </a:prstGeom>
+                  </pic:spPr>
+                </pic:pic>
+              </a:graphicData>
+            </a:graphic>
+          </wp:inline>
+        </w:drawing>
+      </w:r>
+    </w:p>
+    <w:p>
+      <w:r>
+        <w:t xml:space="preserve">And select downloaded </w:t>
+      </w:r>
+      <w:r>
+        <w:t>tizen-sdk-image-2.0.0a-</w:t>
+      </w:r>
+      <w:proofErr w:type="gramStart"/>
+      <w:r>
+        <w:t>windows64.zip</w:t>
+      </w:r>
+      <w:r>
+        <w:t xml:space="preserve"> .</w:t>
+      </w:r>
+      <w:proofErr w:type="gramEnd"/>
+      <w:r>
+        <w:t xml:space="preserve"> Click Ok.</w:t>
+      </w:r>
+    </w:p>
+    <w:p>
+      <w:r>
+        <w:t xml:space="preserve">SDK installation starts. Use default settings for all next steps and go throw installation process. As result Tizen SDK installed into </w:t>
+      </w:r>
+      <w:r>
+        <w:rPr>
+          <w:b/>
+          <w:i/>
+        </w:rPr>
+        <w:t>C:\tizen-</w:t>
+      </w:r>
+      <w:proofErr w:type="gramStart"/>
+      <w:r>
+        <w:rPr>
+          <w:b/>
+          <w:i/>
+        </w:rPr>
+        <w:t>sdk</w:t>
+      </w:r>
+      <w:r>
+        <w:t xml:space="preserve"> .</w:t>
+      </w:r>
+      <w:proofErr w:type="gramEnd"/>
+    </w:p>
+    <w:p>
+      <w:pPr>
+        <w:pStyle w:val="Heading2"/>
+      </w:pPr>
+      <w:r>
+        <w:t>Tizen CLI Tools from SDK</w:t>
+      </w:r>
+    </w:p>
+    <w:p>
+      <w:pPr>
+        <w:pStyle w:val="Heading3"/>
+      </w:pPr>
+      <w:r>
+        <w:t>Check is emulator available</w:t>
+      </w:r>
+    </w:p>
+    <w:p>
+      <w:r>
+        <w:t xml:space="preserve">It is </w:t>
+      </w:r>
+      <w:r>
+        <w:t>important</w:t>
+      </w:r>
+      <w:r>
+        <w:rPr>
+          <w:color w:val="FF0000"/>
+        </w:rPr>
+        <w:t xml:space="preserve"> </w:t>
+      </w:r>
+      <w:r>
+        <w:t xml:space="preserve">to check is there are connection between developer tools and emulator. </w:t>
+      </w:r>
+    </w:p>
+    <w:p>
+      <w:r>
+        <w:t>In console run C</w:t>
+      </w:r>
+      <w:r>
+        <w:t>:\tizen-sdk\tools\ide\bin\web-list.bat</w:t>
+      </w:r>
+    </w:p>
+    <w:p>
+      <w:r>
+        <w:t>It should shout that one emulator instance available</w:t>
+      </w:r>
+      <w:r>
+        <w:t xml:space="preserve"> if there is running Emulator</w:t>
+      </w:r>
+      <w:r>
+        <w:t>.</w:t>
+      </w:r>
+    </w:p>
+    <w:p>
+      <w:r>
+        <w:lastRenderedPageBreak/>
+        <w:t xml:space="preserve">Note that </w:t>
+      </w:r>
+      <w:r>
+        <w:t xml:space="preserve">it freezes. In this case you have to restart thing called “Samsung Debug Bridge”. It is just a bit modified Android tool originally called </w:t>
+      </w:r>
+      <w:proofErr w:type="spellStart"/>
+      <w:r>
+        <w:t>adb</w:t>
+      </w:r>
+      <w:proofErr w:type="spellEnd"/>
+      <w:r>
+        <w:t xml:space="preserve">. To restart execute </w:t>
+      </w:r>
+      <w:proofErr w:type="spellStart"/>
+      <w:r>
+        <w:t>sdb</w:t>
+      </w:r>
+      <w:proofErr w:type="spellEnd"/>
+      <w:r>
+        <w:t xml:space="preserve"> located in </w:t>
+      </w:r>
+      <w:r>
+        <w:rPr>
+          <w:b/>
+          <w:i/>
+        </w:rPr>
+        <w:t>C</w:t>
+      </w:r>
+      <w:r>
+        <w:rPr>
+          <w:b/>
+          <w:i/>
+        </w:rPr>
+        <w:t>:\tizen-sdk\tools\</w:t>
+      </w:r>
+      <w:r>
+        <w:rPr>
+          <w:b/>
+          <w:i/>
+        </w:rPr>
+        <w:t>:</w:t>
+      </w:r>
+    </w:p>
+    <w:p>
+      <w:pPr>
+        <w:rPr>
+          <w:b/>
+          <w:i/>
+        </w:rPr>
+      </w:pPr>
+      <w:proofErr w:type="spellStart"/>
+      <w:proofErr w:type="gramStart"/>
+      <w:r>
+        <w:rPr>
+          <w:b/>
+          <w:i/>
+        </w:rPr>
+        <w:t>sdb</w:t>
+      </w:r>
+      <w:proofErr w:type="spellEnd"/>
+      <w:proofErr w:type="gramEnd"/>
+      <w:r>
+        <w:rPr>
+          <w:b/>
+          <w:i/>
+        </w:rPr>
+        <w:t xml:space="preserve"> kill-server</w:t>
+      </w:r>
+    </w:p>
+    <w:p>
+      <w:pPr>
+        <w:rPr>
+          <w:b/>
+          <w:i/>
+        </w:rPr>
+      </w:pPr>
+      <w:proofErr w:type="spellStart"/>
+      <w:proofErr w:type="gramStart"/>
+      <w:r>
+        <w:rPr>
+          <w:b/>
+          <w:i/>
+        </w:rPr>
+        <w:t>sdb</w:t>
+      </w:r>
+      <w:proofErr w:type="spellEnd"/>
+      <w:proofErr w:type="gramEnd"/>
+      <w:r>
+        <w:rPr>
+          <w:b/>
+          <w:i/>
+        </w:rPr>
+        <w:t xml:space="preserve"> start-server</w:t>
+      </w:r>
+    </w:p>
+    <w:p>
+      <w:proofErr w:type="spellStart"/>
+      <w:proofErr w:type="gramStart"/>
+      <w:r>
+        <w:rPr>
+          <w:b/>
+          <w:i/>
+        </w:rPr>
+        <w:t>sdb</w:t>
+      </w:r>
+      <w:proofErr w:type="spellEnd"/>
+      <w:proofErr w:type="gramEnd"/>
+      <w:r>
+        <w:rPr>
+          <w:b/>
+          <w:i/>
+        </w:rPr>
+        <w:t xml:space="preserve"> devices</w:t>
+      </w:r>
+    </w:p>
+    <w:p>
+      <w:r>
+        <w:t>First two commands restarts service. Last one shows list of available devices/emulators after successful restart.</w:t>
+      </w:r>
+    </w:p>
+    <w:p/>
+    <w:p>
+      <w:pPr>
+        <w:pStyle w:val="Heading2"/>
+      </w:pPr>
+      <w:r>
+        <w:t>Emulator</w:t>
+      </w:r>
+    </w:p>
+    <w:p>
+      <w:pPr>
+        <w:pStyle w:val="Heading3"/>
+      </w:pPr>
+      <w:bookmarkStart w:id="0" w:name="_Ref340492020"/>
+      <w:r>
+        <w:t>Install Intel HAXM for Tizen</w:t>
+      </w:r>
+      <w:bookmarkEnd w:id="0"/>
+    </w:p>
+    <w:p>
+      <w:r>
+        <w:t xml:space="preserve">Without HW Acceleration Tizen emulator performance on Windows are far away from excellence even with latest Core i7 processor. It is mandatory configure hardware acceleration.  Go to page </w:t>
+      </w:r>
+      <w:hyperlink r:id="rId14" w:history="1">
+        <w:r>
+          <w:rPr>
+            <w:rStyle w:val="Hyperlink"/>
+          </w:rPr>
+          <w:t>https://developer.tizen.org/downloads/sdk/installing-sdk/hardware-accelerated-execution-manager</w:t>
+        </w:r>
+      </w:hyperlink>
+    </w:p>
+    <w:p>
+      <w:r>
+        <w:t xml:space="preserve">And download and install </w:t>
+      </w:r>
+      <w:hyperlink r:id="rId15" w:history="1">
+        <w:r>
+          <w:t>IntelHaxmTizen.exe</w:t>
+        </w:r>
+      </w:hyperlink>
+    </w:p>
+    <w:p>
+      <w:r>
+        <w:t xml:space="preserve">HAXM for Tizen conflicts with HAXM for Android. Uninstall Android version first and </w:t>
+      </w:r>
+      <w:proofErr w:type="spellStart"/>
+      <w:r>
+        <w:t>rrebnoot</w:t>
+      </w:r>
+      <w:proofErr w:type="spellEnd"/>
+      <w:r>
+        <w:t>.</w:t>
+      </w:r>
+    </w:p>
+    <w:p>
+      <w:bookmarkStart w:id="1" w:name="_GoBack"/>
+      <w:bookmarkEnd w:id="1"/>
+    </w:p>
+    <w:p>
+      <w:pPr>
+        <w:pStyle w:val="Heading2"/>
+      </w:pPr>
+      <w:r>
+        <w:t>Target Device</w:t>
+      </w:r>
+    </w:p>
+    <w:p>
+      <w:r>
+        <w:t xml:space="preserve">Work with </w:t>
+      </w:r>
+      <w:r>
+        <w:t xml:space="preserve">target device is fully similar to work with emulator. If there are no working emulator and </w:t>
+      </w:r>
+      <w:proofErr w:type="spellStart"/>
+      <w:r>
+        <w:t>deveic</w:t>
+      </w:r>
+      <w:proofErr w:type="spellEnd"/>
+    </w:p>
+    <w:p>
+      <w:r>
+        <w:t xml:space="preserve">Device drivers required for work with concrete device are required. E.g. for Samsung devices developer have to install Samsung USB driver available here </w:t>
+      </w:r>
+      <w:hyperlink r:id="rId16" w:history="1">
+        <w:r>
+          <w:rPr>
+            <w:rStyle w:val="Hyperlink"/>
+            <w:rFonts w:ascii="Arial" w:hAnsi="Arial" w:cs="Arial"/>
+            <w:color w:val="0076C0"/>
+            <w:sz w:val="20"/>
+            <w:szCs w:val="20"/>
+            <w:shd w:val="clear" w:color="auto" w:fill="FFFFFF"/>
+          </w:rPr>
+          <w:t>http://down2.local.sec.samsung.com/uploadimg2/comLocal/service/support/consumer/download/SAMSUNG_USB_Driver_for_Mobile_Phones.zip</w:t>
+        </w:r>
+      </w:hyperlink>
+    </w:p>
+    <w:p/>
+    <w:p>
+      <w:pPr>
+        <w:rPr>
+          <w:rFonts w:asciiTheme="majorHAnsi" w:eastAsiaTheme="majorEastAsia" w:hAnsiTheme="majorHAnsi" w:cstheme="majorBidi"/>
+          <w:b/>
+          <w:bCs/>
+          <w:color w:val="4F81BD" w:themeColor="accent1"/>
+          <w:sz w:val="26"/>
+          <w:szCs w:val="26"/>
+        </w:rPr>
+      </w:pPr>
+      <w:r>
+        <w:rPr>
+          <w:rFonts w:asciiTheme="majorHAnsi" w:eastAsiaTheme="majorEastAsia" w:hAnsiTheme="majorHAnsi" w:cstheme="majorBidi"/>
+          <w:b/>
+          <w:bCs/>
+          <w:color w:val="4F81BD" w:themeColor="accent1"/>
+          <w:sz w:val="26"/>
+          <w:szCs w:val="26"/>
+        </w:rPr>
+        <w:t>Launch your application in the Simulator</w:t>
+      </w:r>
+    </w:p>
+    <w:p>
+      <w:r>
+        <w:t xml:space="preserve">Open Tizen Web Simulator via application menu (in Windows). </w:t>
+      </w:r>
+    </w:p>
+    <w:p>
+      <w:hyperlink r:id="rId17" w:history="1">
+        <w:r>
+          <w:rPr>
+            <w:rStyle w:val="Hyperlink"/>
+          </w:rPr>
+          <w:t>file:///C:/projects/appceleraror/gtt/repo_titanium_tizen/titanium_mobile_tizen/tests/samples/KitchenSink/build/tizen/index.html</w:t>
+        </w:r>
+      </w:hyperlink>
+    </w:p>
+    <w:p>
+      <w:pPr>
+        <w:rPr>
+          <w:noProof/>
+        </w:rPr>
+      </w:pPr>
+      <w:r>
+        <w:rPr>
+          <w:noProof/>
+        </w:rPr>
+        <w:t>KitchenSink application in the simulator</w:t>
+      </w:r>
+    </w:p>
+    <w:p>
+      <w:r>
+        <w:rPr>
+          <w:noProof/>
+        </w:rPr>
+        <w:lastRenderedPageBreak/>
+        <w:drawing>
+          <wp:inline distT="0" distB="0" distL="0" distR="0" wp14:anchorId="28D3F994" wp14:editId="5F06F661">
+            <wp:extent cx="6152515" cy="6578600"/>
+            <wp:effectExtent l="0" t="0" r="635" b="0"/>
+            <wp:docPr id="1" name="Picture 1"/>
+            <wp:cNvGraphicFramePr>
+              <a:graphicFrameLocks xmlns:a="http://schemas.openxmlformats.org/drawingml/2006/main" noChangeAspect="1"/>
+            </wp:cNvGraphicFramePr>
+            <a:graphic xmlns:a="http://schemas.openxmlformats.org/drawingml/2006/main">
+              <a:graphicData uri="http://schemas.openxmlformats.org/drawingml/2006/picture">
+                <pic:pic xmlns:pic="http://schemas.openxmlformats.org/drawingml/2006/picture">
+                  <pic:nvPicPr>
+                    <pic:cNvPr id="0" name=""/>
+                    <pic:cNvPicPr/>
+                  </pic:nvPicPr>
+                  <pic:blipFill>
+                    <a:blip r:embed="rId18"/>
+                    <a:stretch>
+                      <a:fillRect/>
+                    </a:stretch>
+                  </pic:blipFill>
+                  <pic:spPr>
+                    <a:xfrm>
+                      <a:off x="0" y="0"/>
                       <a:ext cx="6152515" cy="6578600"/>
                     </a:xfrm>
                     <a:prstGeom prst="rect">
@@ -539,53 +812,47 @@
         <w:rPr>
           <w:shd w:val="clear" w:color="auto" w:fill="FFFFFF"/>
         </w:rPr>
-        <w:t>When the simulator is started from the Tizen IDE, the path to your application's main content file is loaded into the application address bar. You can change which file or project is being run by editing this field.</w:t>
+        <w:t xml:space="preserve">When the simulator is started from the Tizen IDE, the path to your application's main content file is loaded into the application address bar. You can change which file or project is being run by editing this field. But we using CLI tools to build project and have to enter this path manually. </w:t>
       </w:r>
       <w:r>
         <w:rPr>
           <w:shd w:val="clear" w:color="auto" w:fill="FFFFFF"/>
         </w:rPr>
-        <w:t xml:space="preserve"> But we using CLI tools to build project and have to enter this path manually. </w:t>
-      </w:r>
-      <w:r>
+        <w:t>It is easy to find this path:</w:t>
+      </w:r>
+    </w:p>
+    <w:p>
+      <w:pPr>
         <w:rPr>
           <w:shd w:val="clear" w:color="auto" w:fill="FFFFFF"/>
         </w:rPr>
-        <w:t>It is easy to find this path:</w:t>
-      </w:r>
-    </w:p>
-    <w:p>
-      <w:pPr>
+      </w:pPr>
+      <w:r>
         <w:rPr>
           <w:shd w:val="clear" w:color="auto" w:fill="FFFFFF"/>
         </w:rPr>
-      </w:pPr>
+        <w:t>&lt;YOUR_TITANIUM_PROJECT&gt;/build/</w:t>
+      </w:r>
+      <w:proofErr w:type="spellStart"/>
       <w:r>
         <w:rPr>
           <w:shd w:val="clear" w:color="auto" w:fill="FFFFFF"/>
         </w:rPr>
-        <w:t>&lt;YOUR_TITANIUM_PROJECT&gt;/build/</w:t>
-      </w:r>
-      <w:proofErr w:type="spellStart"/>
+        <w:t>tizen</w:t>
+      </w:r>
+      <w:proofErr w:type="spellEnd"/>
       <w:r>
         <w:rPr>
           <w:shd w:val="clear" w:color="auto" w:fill="FFFFFF"/>
         </w:rPr>
-        <w:t>tizen</w:t>
-      </w:r>
-      <w:proofErr w:type="spellEnd"/>
+        <w:t>/index.html</w:t>
+      </w:r>
+    </w:p>
+    <w:p>
       <w:r>
         <w:rPr>
           <w:shd w:val="clear" w:color="auto" w:fill="FFFFFF"/>
         </w:rPr>
-        <w:t>/index.html</w:t>
-      </w:r>
-    </w:p>
-    <w:p>
-      <w:r>
-        <w:rPr>
-          <w:shd w:val="clear" w:color="auto" w:fill="FFFFFF"/>
-        </w:rPr>
         <w:t>Then run Web Simulator manually and copy the path into address bar.</w:t>
       </w:r>
     </w:p>
@@ -593,7 +860,7 @@
       <w:r>
         <w:t xml:space="preserve">More information about Web Simulator features available on </w:t>
       </w:r>
-      <w:hyperlink r:id="rId13" w:history="1">
+      <w:hyperlink r:id="rId19" w:history="1">
         <w:r>
           <w:rPr>
             <w:rStyle w:val="Hyperlink"/>
@@ -659,41 +926,80 @@
       <w:r>
         <w:t xml:space="preserve"> on the target.</w:t>
       </w:r>
-    </w:p>
-    <w:p>
-      <w:r>
-        <w:t>To debug widget use web-debug command from SDK</w:t>
+      <w:r>
+        <w:t xml:space="preserve"> There are no any Tizen specific tips for Remote Inspector</w:t>
+      </w:r>
+    </w:p>
+    <w:p>
+      <w:proofErr w:type="gramStart"/>
+      <w:r>
+        <w:t>web-debug</w:t>
+      </w:r>
+      <w:proofErr w:type="gramEnd"/>
+      <w:r>
+        <w:t xml:space="preserve"> command from SDK</w:t>
       </w:r>
       <w:r>
         <w:t xml:space="preserve"> </w:t>
       </w:r>
+      <w:r>
+        <w:t>available</w:t>
+      </w:r>
+      <w:r>
+        <w:t xml:space="preserve"> at &lt;TIZEN_SDK&gt;</w:t>
+      </w:r>
+      <w:r>
+        <w:t xml:space="preserve">\tools\ide\bin initiates debug session. Minimal required parameters are path to </w:t>
+      </w:r>
       <w:proofErr w:type="spellStart"/>
       <w:r>
-        <w:t>availale</w:t>
+        <w:t>wgt</w:t>
       </w:r>
       <w:proofErr w:type="spellEnd"/>
       <w:r>
-        <w:t xml:space="preserve"> at &lt;TIZEN_SDK&gt;</w:t>
-      </w:r>
-      <w:r>
-        <w:t>\tools\ide\bin\</w:t>
-      </w:r>
-    </w:p>
-    <w:p>
+        <w:t xml:space="preserve"> file </w:t>
+      </w:r>
       <w:proofErr w:type="gramStart"/>
       <w:r>
+        <w:t>and  widget</w:t>
+      </w:r>
+      <w:proofErr w:type="gramEnd"/>
+      <w:r>
+        <w:t xml:space="preserve"> ID</w:t>
+      </w:r>
+    </w:p>
+    <w:p>
+      <w:pPr>
+        <w:rPr>
+          <w:b/>
+        </w:rPr>
+      </w:pPr>
+      <w:proofErr w:type="gramStart"/>
+      <w:r>
+        <w:rPr>
+          <w:b/>
+        </w:rPr>
         <w:t>web-debug.bat</w:t>
       </w:r>
       <w:proofErr w:type="gramEnd"/>
       <w:r>
+        <w:rPr>
+          <w:b/>
+        </w:rPr>
         <w:t xml:space="preserve"> -w "path to  </w:t>
       </w:r>
       <w:proofErr w:type="spellStart"/>
       <w:r>
+        <w:rPr>
+          <w:b/>
+        </w:rPr>
         <w:t>wgt</w:t>
       </w:r>
       <w:proofErr w:type="spellEnd"/>
       <w:r>
+        <w:rPr>
+          <w:b/>
+        </w:rPr>
         <w:t>" -id &lt;ID&gt;</w:t>
       </w:r>
     </w:p>
@@ -2017,7 +2323,7 @@
 </file>
 
 <file path=customXml/itemProps1.xml><?xml version="1.0" encoding="utf-8"?>
-<ds:datastoreItem xmlns:ds="http://schemas.openxmlformats.org/officeDocument/2006/customXml" ds:itemID="{EFF630B8-B640-4525-99AA-ED7387595E9B}">
+<ds:datastoreItem xmlns:ds="http://schemas.openxmlformats.org/officeDocument/2006/customXml" ds:itemID="{7E068B3B-E634-4200-B196-75DAAB94B7BC}">
   <ds:schemaRefs>
     <ds:schemaRef ds:uri="http://schemas.openxmlformats.org/officeDocument/2006/bibliography"/>
   </ds:schemaRefs>

</xml_diff>

<commit_message>
added info about cli keys to specify certificate
</commit_message>
<xml_diff>
--- a/docs/Tizen Debugging and Testing Tools.docx
+++ b/docs/Tizen Debugging and Testing Tools.docx
@@ -172,13 +172,7 @@
         <w:t xml:space="preserve"> </w:t>
       </w:r>
       <w:r>
-        <w:t>S</w:t>
-      </w:r>
-      <w:r>
-        <w:t>ection</w:t>
-      </w:r>
-      <w:r>
-        <w:t>.</w:t>
+        <w:t>Section.</w:t>
       </w:r>
     </w:p>
     <w:p>
@@ -609,12 +603,248 @@
         <w:t>First two commands restarts service. Last one shows list of available devices/emulators after successful restart.</w:t>
       </w:r>
     </w:p>
-    <w:p/>
     <w:p>
       <w:pPr>
         <w:pStyle w:val="Heading2"/>
       </w:pPr>
       <w:r>
+        <w:t>Build and run Titanium Application for Tizen</w:t>
+      </w:r>
+    </w:p>
+    <w:p>
+      <w:pPr>
+        <w:pStyle w:val="Heading3"/>
+      </w:pPr>
+      <w:r>
+        <w:t>Titanium CLI for Tizen</w:t>
+      </w:r>
+    </w:p>
+    <w:p>
+      <w:r>
+        <w:t xml:space="preserve">Tizen is platform as well as </w:t>
+      </w:r>
+      <w:proofErr w:type="spellStart"/>
+      <w:r>
+        <w:t>iphone</w:t>
+      </w:r>
+      <w:proofErr w:type="spellEnd"/>
+      <w:r>
+        <w:t xml:space="preserve"> or android. The easy way to build Titanium application is use CLI build command and specify platform:</w:t>
+      </w:r>
+    </w:p>
+    <w:p>
+      <w:pPr>
+        <w:rPr>
+          <w:b/>
+        </w:rPr>
+      </w:pPr>
+      <w:proofErr w:type="gramStart"/>
+      <w:r>
+        <w:rPr>
+          <w:b/>
+        </w:rPr>
+        <w:t>titanium</w:t>
+      </w:r>
+      <w:proofErr w:type="gramEnd"/>
+      <w:r>
+        <w:rPr>
+          <w:b/>
+        </w:rPr>
+        <w:t xml:space="preserve"> build </w:t>
+      </w:r>
+      <w:r>
+        <w:rPr>
+          <w:b/>
+        </w:rPr>
+        <w:t>--</w:t>
+      </w:r>
+      <w:r>
+        <w:rPr>
+          <w:b/>
+        </w:rPr>
+        <w:t>platform=</w:t>
+      </w:r>
+      <w:proofErr w:type="spellStart"/>
+      <w:r>
+        <w:rPr>
+          <w:b/>
+        </w:rPr>
+        <w:t>t</w:t>
+      </w:r>
+      <w:r>
+        <w:rPr>
+          <w:b/>
+        </w:rPr>
+        <w:t>izen</w:t>
+      </w:r>
+      <w:proofErr w:type="spellEnd"/>
+    </w:p>
+    <w:p>
+      <w:r>
+        <w:t xml:space="preserve">Also Tizen have additional command line options required </w:t>
+      </w:r>
+      <w:proofErr w:type="gramStart"/>
+      <w:r>
+        <w:t>to  sign</w:t>
+      </w:r>
+      <w:proofErr w:type="gramEnd"/>
+      <w:r>
+        <w:t xml:space="preserve"> the application with </w:t>
+      </w:r>
+      <w:r>
+        <w:t>developer keys:</w:t>
+      </w:r>
+    </w:p>
+    <w:tbl>
+      <w:tblPr>
+        <w:tblStyle w:val="TableGrid"/>
+        <w:tblW w:w="0" w:type="auto"/>
+        <w:tblLook w:val="04A0" w:firstRow="1" w:lastRow="0" w:firstColumn="1" w:lastColumn="0" w:noHBand="0" w:noVBand="1"/>
+      </w:tblPr>
+      <w:tblGrid>
+        <w:gridCol w:w="1548"/>
+        <w:gridCol w:w="8357"/>
+      </w:tblGrid>
+      <w:tr>
+        <w:tc>
+          <w:tcPr>
+            <w:tcW w:w="1548" w:type="dxa"/>
+          </w:tcPr>
+          <w:p>
+            <w:r>
+              <w:t>--</w:t>
+            </w:r>
+            <w:r>
+              <w:t>cert</w:t>
+            </w:r>
+          </w:p>
+        </w:tc>
+        <w:tc>
+          <w:tcPr>
+            <w:tcW w:w="8357" w:type="dxa"/>
+          </w:tcPr>
+          <w:p>
+            <w:r>
+              <w:t>path to certificate file</w:t>
+            </w:r>
+          </w:p>
+        </w:tc>
+      </w:tr>
+      <w:tr>
+        <w:tc>
+          <w:tcPr>
+            <w:tcW w:w="1548" w:type="dxa"/>
+          </w:tcPr>
+          <w:p>
+            <w:r>
+              <w:t>-</w:t>
+            </w:r>
+            <w:r>
+              <w:t>-alias</w:t>
+            </w:r>
+          </w:p>
+        </w:tc>
+        <w:tc>
+          <w:tcPr>
+            <w:tcW w:w="8357" w:type="dxa"/>
+          </w:tcPr>
+          <w:p>
+            <w:r>
+              <w:t xml:space="preserve">the alias for the </w:t>
+            </w:r>
+            <w:proofErr w:type="spellStart"/>
+            <w:r>
+              <w:t>keystore</w:t>
+            </w:r>
+            <w:proofErr w:type="spellEnd"/>
+          </w:p>
+        </w:tc>
+      </w:tr>
+      <w:tr>
+        <w:tc>
+          <w:tcPr>
+            <w:tcW w:w="1548" w:type="dxa"/>
+          </w:tcPr>
+          <w:p>
+            <w:r>
+              <w:t>-</w:t>
+            </w:r>
+            <w:r>
+              <w:t>-</w:t>
+            </w:r>
+            <w:r>
+              <w:t>password</w:t>
+            </w:r>
+          </w:p>
+        </w:tc>
+        <w:tc>
+          <w:tcPr>
+            <w:tcW w:w="8357" w:type="dxa"/>
+          </w:tcPr>
+          <w:p>
+            <w:r>
+              <w:t xml:space="preserve">password for </w:t>
+            </w:r>
+            <w:proofErr w:type="spellStart"/>
+            <w:r>
+              <w:t>keystore</w:t>
+            </w:r>
+            <w:proofErr w:type="spellEnd"/>
+          </w:p>
+        </w:tc>
+      </w:tr>
+      <w:tr>
+        <w:tc>
+          <w:tcPr>
+            <w:tcW w:w="1548" w:type="dxa"/>
+          </w:tcPr>
+          <w:p>
+            <w:r>
+              <w:t>-</w:t>
+            </w:r>
+            <w:r>
+              <w:t>-</w:t>
+            </w:r>
+            <w:proofErr w:type="spellStart"/>
+            <w:r>
+              <w:t>keypass</w:t>
+            </w:r>
+            <w:proofErr w:type="spellEnd"/>
+            <w:r>
+              <w:t xml:space="preserve">   </w:t>
+            </w:r>
+          </w:p>
+        </w:tc>
+        <w:tc>
+          <w:tcPr>
+            <w:tcW w:w="8357" w:type="dxa"/>
+          </w:tcPr>
+          <w:p>
+            <w:r>
+              <w:t>password for the key</w:t>
+            </w:r>
+          </w:p>
+        </w:tc>
+      </w:tr>
+    </w:tbl>
+    <w:p>
+      <w:r>
+        <w:t xml:space="preserve">Without these parameters it uses default debugging certificate that comes with </w:t>
+      </w:r>
+      <w:proofErr w:type="spellStart"/>
+      <w:r>
+        <w:t>TizenSDK</w:t>
+      </w:r>
+      <w:proofErr w:type="spellEnd"/>
+      <w:r>
+        <w:t>.</w:t>
+      </w:r>
+    </w:p>
+    <w:p>
+      <w:pPr>
+        <w:pStyle w:val="Heading2"/>
+      </w:pPr>
+      <w:r>
         <w:t>Emulator</w:t>
       </w:r>
     </w:p>
@@ -630,7 +860,12 @@
     </w:p>
     <w:p>
       <w:r>
-        <w:t xml:space="preserve">Without HW Acceleration Tizen emulator performance on Windows are far away from excellence even with latest Core i7 processor. It is mandatory configure hardware acceleration.  Go to page </w:t>
+        <w:t>Without HW Acceleration Tizen emulator performance on Windows are far away from excellence even with latest Core</w:t>
+      </w:r>
+      <w:bookmarkStart w:id="1" w:name="_GoBack"/>
+      <w:bookmarkEnd w:id="1"/>
+      <w:r>
+        <w:t xml:space="preserve"> i7 processor. It is mandatory configure hardware acceleration.  Go to page </w:t>
       </w:r>
       <w:hyperlink r:id="rId14" w:history="1">
         <w:r>
@@ -664,10 +899,7 @@
         <w:t>.</w:t>
       </w:r>
     </w:p>
-    <w:p>
-      <w:bookmarkStart w:id="1" w:name="_GoBack"/>
-      <w:bookmarkEnd w:id="1"/>
-    </w:p>
+    <w:p/>
     <w:p>
       <w:pPr>
         <w:pStyle w:val="Heading2"/>
@@ -728,6 +960,7 @@
           <w:sz w:val="26"/>
           <w:szCs w:val="26"/>
         </w:rPr>
+        <w:lastRenderedPageBreak/>
         <w:t>Launch your application in the Simulator</w:t>
       </w:r>
     </w:p>
@@ -764,7 +997,6 @@
         <w:rPr>
           <w:noProof/>
         </w:rPr>
-        <w:lastRenderedPageBreak/>
         <w:drawing>
           <wp:inline distT="0" distB="0" distL="0" distR="0" wp14:anchorId="28D3F994" wp14:editId="5F06F661">
             <wp:extent cx="6152515" cy="6578600"/>
@@ -812,6 +1044,7 @@
         <w:rPr>
           <w:shd w:val="clear" w:color="auto" w:fill="FFFFFF"/>
         </w:rPr>
+        <w:lastRenderedPageBreak/>
         <w:t xml:space="preserve">When the simulator is started from the Tizen IDE, the path to your application's main content file is loaded into the application address bar. You can change which file or project is being run by editing this field. But we using CLI tools to build project and have to enter this path manually. </w:t>
       </w:r>
       <w:r>
@@ -1612,6 +1845,32 @@
       <w:color w:val="4F81BD" w:themeColor="accent1"/>
     </w:rPr>
   </w:style>
+  <w:style w:type="table" w:styleId="TableGrid">
+    <w:name w:val="Table Grid"/>
+    <w:basedOn w:val="TableNormal"/>
+    <w:uiPriority w:val="59"/>
+    <w:rsid w:val="006822B8"/>
+    <w:pPr>
+      <w:spacing w:after="0" w:line="240" w:lineRule="auto"/>
+    </w:pPr>
+    <w:tblPr>
+      <w:tblInd w:w="0" w:type="dxa"/>
+      <w:tblBorders>
+        <w:top w:val="single" w:sz="4" w:space="0" w:color="auto"/>
+        <w:left w:val="single" w:sz="4" w:space="0" w:color="auto"/>
+        <w:bottom w:val="single" w:sz="4" w:space="0" w:color="auto"/>
+        <w:right w:val="single" w:sz="4" w:space="0" w:color="auto"/>
+        <w:insideH w:val="single" w:sz="4" w:space="0" w:color="auto"/>
+        <w:insideV w:val="single" w:sz="4" w:space="0" w:color="auto"/>
+      </w:tblBorders>
+      <w:tblCellMar>
+        <w:top w:w="0" w:type="dxa"/>
+        <w:left w:w="108" w:type="dxa"/>
+        <w:bottom w:w="0" w:type="dxa"/>
+        <w:right w:w="108" w:type="dxa"/>
+      </w:tblCellMar>
+    </w:tblPr>
+  </w:style>
 </w:styles>
 </file>
 
@@ -2029,6 +2288,32 @@
       <w:bCs/>
       <w:color w:val="4F81BD" w:themeColor="accent1"/>
     </w:rPr>
+  </w:style>
+  <w:style w:type="table" w:styleId="TableGrid">
+    <w:name w:val="Table Grid"/>
+    <w:basedOn w:val="TableNormal"/>
+    <w:uiPriority w:val="59"/>
+    <w:rsid w:val="006822B8"/>
+    <w:pPr>
+      <w:spacing w:after="0" w:line="240" w:lineRule="auto"/>
+    </w:pPr>
+    <w:tblPr>
+      <w:tblInd w:w="0" w:type="dxa"/>
+      <w:tblBorders>
+        <w:top w:val="single" w:sz="4" w:space="0" w:color="auto"/>
+        <w:left w:val="single" w:sz="4" w:space="0" w:color="auto"/>
+        <w:bottom w:val="single" w:sz="4" w:space="0" w:color="auto"/>
+        <w:right w:val="single" w:sz="4" w:space="0" w:color="auto"/>
+        <w:insideH w:val="single" w:sz="4" w:space="0" w:color="auto"/>
+        <w:insideV w:val="single" w:sz="4" w:space="0" w:color="auto"/>
+      </w:tblBorders>
+      <w:tblCellMar>
+        <w:top w:w="0" w:type="dxa"/>
+        <w:left w:w="108" w:type="dxa"/>
+        <w:bottom w:w="0" w:type="dxa"/>
+        <w:right w:w="108" w:type="dxa"/>
+      </w:tblCellMar>
+    </w:tblPr>
   </w:style>
 </w:styles>
 </file>
@@ -2323,7 +2608,7 @@
 </file>
 
 <file path=customXml/itemProps1.xml><?xml version="1.0" encoding="utf-8"?>
-<ds:datastoreItem xmlns:ds="http://schemas.openxmlformats.org/officeDocument/2006/customXml" ds:itemID="{7E068B3B-E634-4200-B196-75DAAB94B7BC}">
+<ds:datastoreItem xmlns:ds="http://schemas.openxmlformats.org/officeDocument/2006/customXml" ds:itemID="{D123DC53-DEE3-4311-AA0E-84F48D7F1100}">
   <ds:schemaRefs>
     <ds:schemaRef ds:uri="http://schemas.openxmlformats.org/officeDocument/2006/bibliography"/>
   </ds:schemaRefs>

</xml_diff>

<commit_message>
added CLI parameters dev-id, run-dev-id, debug-dev-id
</commit_message>
<xml_diff>
--- a/docs/Tizen Debugging and Testing Tools.docx
+++ b/docs/Tizen Debugging and Testing Tools.docx
@@ -712,10 +712,7 @@
           </w:tcPr>
           <w:p>
             <w:r>
-              <w:t>--</w:t>
-            </w:r>
-            <w:r>
-              <w:t>cert</w:t>
+              <w:t>--cert</w:t>
             </w:r>
           </w:p>
         </w:tc>
@@ -737,10 +734,7 @@
           </w:tcPr>
           <w:p>
             <w:r>
-              <w:t>-</w:t>
-            </w:r>
-            <w:r>
-              <w:t>-alias</w:t>
+              <w:t>--alias</w:t>
             </w:r>
           </w:p>
         </w:tc>
@@ -767,13 +761,7 @@
           </w:tcPr>
           <w:p>
             <w:r>
-              <w:t>-</w:t>
-            </w:r>
-            <w:r>
-              <w:t>-</w:t>
-            </w:r>
-            <w:r>
-              <w:t>password</w:t>
+              <w:t>--password</w:t>
             </w:r>
           </w:p>
         </w:tc>
@@ -800,10 +788,7 @@
           </w:tcPr>
           <w:p>
             <w:r>
-              <w:t>-</w:t>
-            </w:r>
-            <w:r>
-              <w:t>-</w:t>
+              <w:t>--</w:t>
             </w:r>
             <w:proofErr w:type="spellStart"/>
             <w:r>
@@ -841,10 +826,318 @@
       </w:r>
     </w:p>
     <w:p>
+      <w:r>
+        <w:t>CLI parameters allow specify target Tizen device to install/run/debug widget:</w:t>
+      </w:r>
+    </w:p>
+    <w:tbl>
+      <w:tblPr>
+        <w:tblStyle w:val="TableGrid"/>
+        <w:tblW w:w="0" w:type="auto"/>
+        <w:tblLook w:val="04A0" w:firstRow="1" w:lastRow="0" w:firstColumn="1" w:lastColumn="0" w:noHBand="0" w:noVBand="1"/>
+      </w:tblPr>
+      <w:tblGrid>
+        <w:gridCol w:w="1548"/>
+        <w:gridCol w:w="3240"/>
+        <w:gridCol w:w="5117"/>
+      </w:tblGrid>
+      <w:tr>
+        <w:tc>
+          <w:tcPr>
+            <w:tcW w:w="1548" w:type="dxa"/>
+          </w:tcPr>
+          <w:p>
+            <w:r>
+              <w:t>--</w:t>
+            </w:r>
+            <w:proofErr w:type="spellStart"/>
+            <w:r>
+              <w:t>dev</w:t>
+            </w:r>
+            <w:proofErr w:type="spellEnd"/>
+            <w:r>
+              <w:t>-id</w:t>
+            </w:r>
+          </w:p>
+        </w:tc>
+        <w:tc>
+          <w:tcPr>
+            <w:tcW w:w="3240" w:type="dxa"/>
+          </w:tcPr>
+          <w:p>
+            <w:r>
+              <w:t>Install widget on this device after successful build</w:t>
+            </w:r>
+          </w:p>
+        </w:tc>
+        <w:tc>
+          <w:tcPr>
+            <w:tcW w:w="5117" w:type="dxa"/>
+          </w:tcPr>
+          <w:p>
+            <w:r>
+              <w:t>Usage sample:</w:t>
+            </w:r>
+          </w:p>
+          <w:p>
+            <w:pPr>
+              <w:rPr>
+                <w:b/>
+                <w:i/>
+              </w:rPr>
+            </w:pPr>
+            <w:r>
+              <w:rPr>
+                <w:b/>
+                <w:i/>
+              </w:rPr>
+              <w:t>titanium build --platform=</w:t>
+            </w:r>
+            <w:proofErr w:type="spellStart"/>
+            <w:r>
+              <w:rPr>
+                <w:b/>
+                <w:i/>
+              </w:rPr>
+              <w:t>tizen</w:t>
+            </w:r>
+            <w:proofErr w:type="spellEnd"/>
+            <w:r>
+              <w:rPr>
+                <w:b/>
+                <w:i/>
+              </w:rPr>
+              <w:t xml:space="preserve"> --</w:t>
+            </w:r>
+            <w:proofErr w:type="spellStart"/>
+            <w:r>
+              <w:rPr>
+                <w:b/>
+                <w:i/>
+              </w:rPr>
+              <w:t>dev</w:t>
+            </w:r>
+            <w:proofErr w:type="spellEnd"/>
+            <w:r>
+              <w:rPr>
+                <w:b/>
+                <w:i/>
+              </w:rPr>
+              <w:t>-id=emulator-26100</w:t>
+            </w:r>
+          </w:p>
+        </w:tc>
+      </w:tr>
+      <w:tr>
+        <w:tc>
+          <w:tcPr>
+            <w:tcW w:w="1548" w:type="dxa"/>
+          </w:tcPr>
+          <w:p>
+            <w:r>
+              <w:t>--run-</w:t>
+            </w:r>
+            <w:proofErr w:type="spellStart"/>
+            <w:r>
+              <w:t>dev</w:t>
+            </w:r>
+            <w:proofErr w:type="spellEnd"/>
+            <w:r>
+              <w:t>-id</w:t>
+            </w:r>
+          </w:p>
+        </w:tc>
+        <w:tc>
+          <w:tcPr>
+            <w:tcW w:w="3240" w:type="dxa"/>
+          </w:tcPr>
+          <w:p>
+            <w:r>
+              <w:t xml:space="preserve">Install </w:t>
+            </w:r>
+            <w:r>
+              <w:t xml:space="preserve">and run </w:t>
+            </w:r>
+            <w:r>
+              <w:t>widget on this device after successful build</w:t>
+            </w:r>
+          </w:p>
+        </w:tc>
+        <w:tc>
+          <w:tcPr>
+            <w:tcW w:w="5117" w:type="dxa"/>
+          </w:tcPr>
+          <w:p>
+            <w:r>
+              <w:t>Usage sample:</w:t>
+            </w:r>
+          </w:p>
+          <w:p>
+            <w:r>
+              <w:t>titanium build --platform=</w:t>
+            </w:r>
+            <w:proofErr w:type="spellStart"/>
+            <w:r>
+              <w:t>tizen</w:t>
+            </w:r>
+            <w:proofErr w:type="spellEnd"/>
+            <w:r>
+              <w:t xml:space="preserve"> --run-</w:t>
+            </w:r>
+            <w:proofErr w:type="spellStart"/>
+            <w:r>
+              <w:t>dev</w:t>
+            </w:r>
+            <w:proofErr w:type="spellEnd"/>
+            <w:r>
+              <w:t>-id=emulator-26100</w:t>
+            </w:r>
+          </w:p>
+          <w:p/>
+        </w:tc>
+      </w:tr>
+      <w:tr>
+        <w:tc>
+          <w:tcPr>
+            <w:tcW w:w="1548" w:type="dxa"/>
+          </w:tcPr>
+          <w:p>
+            <w:r>
+              <w:t>--debug-</w:t>
+            </w:r>
+            <w:proofErr w:type="spellStart"/>
+            <w:r>
+              <w:t>dev</w:t>
+            </w:r>
+            <w:proofErr w:type="spellEnd"/>
+            <w:r>
+              <w:t>-id</w:t>
+            </w:r>
+          </w:p>
+        </w:tc>
+        <w:tc>
+          <w:tcPr>
+            <w:tcW w:w="3240" w:type="dxa"/>
+          </w:tcPr>
+          <w:p>
+            <w:r>
+              <w:t>Install widget on this device</w:t>
+            </w:r>
+            <w:r>
+              <w:t xml:space="preserve"> after build and initiate debugging. There </w:t>
+            </w:r>
+            <w:proofErr w:type="gramStart"/>
+            <w:r>
+              <w:t>are no Tizen specific debugger</w:t>
+            </w:r>
+            <w:proofErr w:type="gramEnd"/>
+            <w:r>
+              <w:t xml:space="preserve">. Open result </w:t>
+            </w:r>
+            <w:proofErr w:type="spellStart"/>
+            <w:r>
+              <w:t>url</w:t>
+            </w:r>
+            <w:proofErr w:type="spellEnd"/>
+            <w:r>
+              <w:t xml:space="preserve"> i</w:t>
+            </w:r>
+            <w:bookmarkStart w:id="0" w:name="_GoBack"/>
+            <w:bookmarkEnd w:id="0"/>
+            <w:r>
+              <w:t>n browser to debug a widget with Remote Inspector</w:t>
+            </w:r>
+          </w:p>
+        </w:tc>
+        <w:tc>
+          <w:tcPr>
+            <w:tcW w:w="5117" w:type="dxa"/>
+          </w:tcPr>
+          <w:p>
+            <w:r>
+              <w:t>Usage sample:</w:t>
+            </w:r>
+          </w:p>
+          <w:p>
+            <w:pPr>
+              <w:rPr>
+                <w:b/>
+                <w:i/>
+              </w:rPr>
+            </w:pPr>
+            <w:r>
+              <w:rPr>
+                <w:b/>
+                <w:i/>
+              </w:rPr>
+              <w:t>titanium build --platform=</w:t>
+            </w:r>
+            <w:proofErr w:type="spellStart"/>
+            <w:r>
+              <w:rPr>
+                <w:b/>
+                <w:i/>
+              </w:rPr>
+              <w:t>tizen</w:t>
+            </w:r>
+            <w:proofErr w:type="spellEnd"/>
+            <w:r>
+              <w:rPr>
+                <w:b/>
+                <w:i/>
+              </w:rPr>
+              <w:t xml:space="preserve"> --debug-</w:t>
+            </w:r>
+            <w:proofErr w:type="spellStart"/>
+            <w:r>
+              <w:rPr>
+                <w:b/>
+                <w:i/>
+              </w:rPr>
+              <w:t>dev</w:t>
+            </w:r>
+            <w:proofErr w:type="spellEnd"/>
+            <w:r>
+              <w:rPr>
+                <w:b/>
+                <w:i/>
+              </w:rPr>
+              <w:t>-id=emulator-26100</w:t>
+            </w:r>
+          </w:p>
+          <w:p>
+            <w:proofErr w:type="gramStart"/>
+            <w:r>
+              <w:t>this</w:t>
+            </w:r>
+            <w:proofErr w:type="gramEnd"/>
+            <w:r>
+              <w:t xml:space="preserve"> will build and install widget. It uses Tizen CLI tool web-debug. As result it shows debug </w:t>
+            </w:r>
+            <w:proofErr w:type="spellStart"/>
+            <w:r>
+              <w:t>url</w:t>
+            </w:r>
+            <w:proofErr w:type="spellEnd"/>
+            <w:r>
+              <w:t xml:space="preserve"> in console E.g.</w:t>
+            </w:r>
+          </w:p>
+          <w:p>
+            <w:r>
+              <w:t>DEBUG URL : http://localhost:51164/inspector.html?page=1</w:t>
+            </w:r>
+          </w:p>
+        </w:tc>
+      </w:tr>
+    </w:tbl>
+    <w:p/>
+    <w:p>
       <w:pPr>
         <w:pStyle w:val="Heading2"/>
       </w:pPr>
       <w:r>
+        <w:lastRenderedPageBreak/>
         <w:t>Emulator</w:t>
       </w:r>
     </w:p>
@@ -852,20 +1145,15 @@
       <w:pPr>
         <w:pStyle w:val="Heading3"/>
       </w:pPr>
-      <w:bookmarkStart w:id="0" w:name="_Ref340492020"/>
+      <w:bookmarkStart w:id="1" w:name="_Ref340492020"/>
       <w:r>
         <w:t>Install Intel HAXM for Tizen</w:t>
       </w:r>
-      <w:bookmarkEnd w:id="0"/>
-    </w:p>
-    <w:p>
-      <w:r>
-        <w:t>Without HW Acceleration Tizen emulator performance on Windows are far away from excellence even with latest Core</w:t>
-      </w:r>
-      <w:bookmarkStart w:id="1" w:name="_GoBack"/>
       <w:bookmarkEnd w:id="1"/>
-      <w:r>
-        <w:t xml:space="preserve"> i7 processor. It is mandatory configure hardware acceleration.  Go to page </w:t>
+    </w:p>
+    <w:p>
+      <w:r>
+        <w:t xml:space="preserve">Without HW Acceleration Tizen emulator performance on Windows are far away from excellence even with latest Core i7 processor. It is mandatory configure hardware acceleration.  Go to page </w:t>
       </w:r>
       <w:hyperlink r:id="rId14" w:history="1">
         <w:r>
@@ -960,7 +1248,6 @@
           <w:sz w:val="26"/>
           <w:szCs w:val="26"/>
         </w:rPr>
-        <w:lastRenderedPageBreak/>
         <w:t>Launch your application in the Simulator</w:t>
       </w:r>
     </w:p>
@@ -997,6 +1284,7 @@
         <w:rPr>
           <w:noProof/>
         </w:rPr>
+        <w:lastRenderedPageBreak/>
         <w:drawing>
           <wp:inline distT="0" distB="0" distL="0" distR="0" wp14:anchorId="28D3F994" wp14:editId="5F06F661">
             <wp:extent cx="6152515" cy="6578600"/>
@@ -1044,7 +1332,6 @@
         <w:rPr>
           <w:shd w:val="clear" w:color="auto" w:fill="FFFFFF"/>
         </w:rPr>
-        <w:lastRenderedPageBreak/>
         <w:t xml:space="preserve">When the simulator is started from the Tizen IDE, the path to your application's main content file is loaded into the application address bar. You can change which file or project is being run by editing this field. But we using CLI tools to build project and have to enter this path manually. </w:t>
       </w:r>
       <w:r>
@@ -2608,7 +2895,7 @@
 </file>
 
 <file path=customXml/itemProps1.xml><?xml version="1.0" encoding="utf-8"?>
-<ds:datastoreItem xmlns:ds="http://schemas.openxmlformats.org/officeDocument/2006/customXml" ds:itemID="{D123DC53-DEE3-4311-AA0E-84F48D7F1100}">
+<ds:datastoreItem xmlns:ds="http://schemas.openxmlformats.org/officeDocument/2006/customXml" ds:itemID="{4F3415A6-AAB8-4881-A951-E768653831C1}">
   <ds:schemaRefs>
     <ds:schemaRef ds:uri="http://schemas.openxmlformats.org/officeDocument/2006/bibliography"/>
   </ds:schemaRefs>

</xml_diff>